<commit_message>
download articles with pandoc title blocks
</commit_message>
<xml_diff>
--- a/articles/1/1.docx
+++ b/articles/1/1.docx
@@ -2,25 +2,18 @@
 <file path=word/document.xml><?xml version="1.0" encoding="utf-8"?>
 <w:document xmlns:w="http://schemas.openxmlformats.org/wordprocessingml/2006/main" xmlns:m="http://schemas.openxmlformats.org/officeDocument/2006/math" xmlns:r="http://schemas.openxmlformats.org/officeDocument/2006/relationships" xmlns:o="urn:schemas-microsoft-com:office:office" xmlns:v="urn:schemas-microsoft-com:vml" xmlns:w10="urn:schemas-microsoft-com:office:word" xmlns:a="http://schemas.openxmlformats.org/drawingml/2006/main" xmlns:pic="http://schemas.openxmlformats.org/drawingml/2006/picture" xmlns:wp="http://schemas.openxmlformats.org/drawingml/2006/wordprocessingDrawing">
   <w:body>
-    <w:bookmarkStart w:id="the-eleventh-virgin" w:name="the-eleventh-virgin"/>
     <w:p>
       <w:pPr>
-        <w:pStyle w:val="Heading1"/>
+        <w:pStyle w:val="Authors"/>
       </w:pPr>
       <w:r>
-        <w:rPr>
-          <w:i/>
-        </w:rPr>
-        <w:t xml:space="preserve">The Eleventh Virgin</w:t>
+        <w:t xml:space="preserve">Dorothy</w:t>
       </w:r>
-    </w:p>
-    <w:bookmarkEnd w:id="the-eleventh-virgin"/>
-    <w:p>
       <w:r>
-        <w:rPr>
-          <w:b/>
-        </w:rPr>
-        <w:t xml:space="preserve">By Dorothy Day</w:t>
+        <w:t xml:space="preserve"> </w:t>
+      </w:r>
+      <w:r>
+        <w:t xml:space="preserve">Day</w:t>
       </w:r>
     </w:p>
     <w:p>

</xml_diff>